<commit_message>
Nueva Actividad de Ingles
</commit_message>
<xml_diff>
--- a/ingles/ENGLISH/Solucon Trabajos/28-05-2024.docx
+++ b/ingles/ENGLISH/Solucon Trabajos/28-05-2024.docx
@@ -32,53 +32,33 @@
     </w:p>
     <w:p>
       <w:pPr>
-        <w:spacing w:line="240" w:lineRule="auto"/>
+        <w:spacing w:after="0" w:line="240" w:lineRule="auto"/>
         <w:jc w:val="center"/>
         <w:rPr>
-          <w:rFonts w:ascii="Aptos" w:eastAsia="Times New Roman" w:hAnsi="Aptos" w:cs="Times New Roman"/>
-          <w:color w:val="000000"/>
-          <w:kern w:val="0"/>
-          <w:sz w:val="32"/>
-          <w:szCs w:val="32"/>
-          <w:lang w:eastAsia="es-CO"/>
-          <w14:ligatures w14:val="none"/>
-        </w:rPr>
-      </w:pPr>
-    </w:p>
-    <w:p>
-      <w:pPr>
-        <w:spacing w:line="240" w:lineRule="auto"/>
+          <w:sz w:val="40"/>
+          <w:szCs w:val="40"/>
+          <w:lang w:val="en-US"/>
+        </w:rPr>
+      </w:pPr>
+      <w:r>
+        <w:rPr>
+          <w:sz w:val="40"/>
+          <w:szCs w:val="40"/>
+          <w:lang w:val="en-US"/>
+        </w:rPr>
+        <w:t>Worksheet: Past Simple Tense and Technical Vocabulary</w:t>
+      </w:r>
+    </w:p>
+    <w:p>
+      <w:pPr>
+        <w:spacing w:after="0" w:line="240" w:lineRule="auto"/>
         <w:jc w:val="center"/>
         <w:rPr>
-          <w:rFonts w:ascii="Aptos" w:eastAsia="Times New Roman" w:hAnsi="Aptos" w:cs="Times New Roman"/>
-          <w:color w:val="000000"/>
-          <w:kern w:val="0"/>
-          <w:sz w:val="32"/>
-          <w:szCs w:val="32"/>
-          <w:lang w:eastAsia="es-CO"/>
-          <w14:ligatures w14:val="none"/>
-        </w:rPr>
-      </w:pPr>
-      <w:r>
-        <w:rPr>
-          <w:rFonts w:ascii="Aptos" w:eastAsia="Times New Roman" w:hAnsi="Aptos" w:cs="Times New Roman"/>
-          <w:color w:val="000000"/>
-          <w:kern w:val="0"/>
-          <w:sz w:val="32"/>
-          <w:szCs w:val="32"/>
-          <w:lang w:eastAsia="es-CO"/>
-          <w14:ligatures w14:val="none"/>
-        </w:rPr>
-        <w:t>PAST SIMPLE IRREGULAR VERBS WORKSHEET</w:t>
-      </w:r>
-    </w:p>
-    <w:p>
-      <w:pPr>
-        <w:spacing w:after="0" w:line="240" w:lineRule="auto"/>
-        <w:rPr>
           <w:rFonts w:ascii="Times New Roman" w:eastAsia="Times New Roman" w:hAnsi="Times New Roman" w:cs="Times New Roman"/>
           <w:kern w:val="0"/>
-          <w:lang w:eastAsia="es-CO"/>
+          <w:sz w:val="40"/>
+          <w:szCs w:val="40"/>
+          <w:lang w:val="en-US" w:eastAsia="es-CO"/>
           <w14:ligatures w14:val="none"/>
         </w:rPr>
       </w:pPr>
@@ -372,6 +352,9 @@
     <w:p/>
     <w:p>
       <w:r>
+        <w:rPr>
+          <w:noProof/>
+        </w:rPr>
         <w:lastRenderedPageBreak/>
         <w:drawing>
           <wp:anchor distT="0" distB="0" distL="114300" distR="114300" simplePos="0" relativeHeight="251658240" behindDoc="1" locked="0" layoutInCell="1" allowOverlap="1" wp14:anchorId="1EF851F1" wp14:editId="0EE55D57">
@@ -628,6 +611,7 @@
       </w:pPr>
       <w:r>
         <w:rPr>
+          <w:noProof/>
           <w:lang w:val="en-US"/>
         </w:rPr>
         <w:lastRenderedPageBreak/>
@@ -792,6 +776,112 @@
           <w:lang w:val="en-US"/>
         </w:rPr>
         <w:t>H. GUI (Graphical User Interface): A type of user interface that allows users to interact with electronic devices using graphical icons and visual indicators.</w:t>
+      </w:r>
+    </w:p>
+    <w:p>
+      <w:pPr>
+        <w:rPr>
+          <w:lang w:val="en-US"/>
+        </w:rPr>
+      </w:pPr>
+    </w:p>
+    <w:p>
+      <w:pPr>
+        <w:rPr>
+          <w:lang w:val="en-US"/>
+        </w:rPr>
+      </w:pPr>
+      <w:r>
+        <w:rPr>
+          <w:lang w:val="en-US"/>
+        </w:rPr>
+        <w:drawing>
+          <wp:inline distT="0" distB="0" distL="0" distR="0" wp14:anchorId="70A59C77" wp14:editId="6713C28E">
+            <wp:extent cx="5612130" cy="2020570"/>
+            <wp:effectExtent l="0" t="0" r="7620" b="0"/>
+            <wp:docPr id="1399246619" name="Imagen 1"/>
+            <wp:cNvGraphicFramePr>
+              <a:graphicFrameLocks xmlns:a="http://schemas.openxmlformats.org/drawingml/2006/main" noChangeAspect="1"/>
+            </wp:cNvGraphicFramePr>
+            <a:graphic xmlns:a="http://schemas.openxmlformats.org/drawingml/2006/main">
+              <a:graphicData uri="http://schemas.openxmlformats.org/drawingml/2006/picture">
+                <pic:pic xmlns:pic="http://schemas.openxmlformats.org/drawingml/2006/picture">
+                  <pic:nvPicPr>
+                    <pic:cNvPr id="1399246619" name=""/>
+                    <pic:cNvPicPr/>
+                  </pic:nvPicPr>
+                  <pic:blipFill>
+                    <a:blip r:embed="rId6"/>
+                    <a:stretch>
+                      <a:fillRect/>
+                    </a:stretch>
+                  </pic:blipFill>
+                  <pic:spPr>
+                    <a:xfrm>
+                      <a:off x="0" y="0"/>
+                      <a:ext cx="5612130" cy="2020570"/>
+                    </a:xfrm>
+                    <a:prstGeom prst="rect">
+                      <a:avLst/>
+                    </a:prstGeom>
+                  </pic:spPr>
+                </pic:pic>
+              </a:graphicData>
+            </a:graphic>
+          </wp:inline>
+        </w:drawing>
+      </w:r>
+    </w:p>
+    <w:p>
+      <w:pPr>
+        <w:rPr>
+          <w:lang w:val="en-US"/>
+        </w:rPr>
+      </w:pPr>
+      <w:r>
+        <w:rPr>
+          <w:lang w:val="en-US"/>
+        </w:rPr>
+        <w:t>1. The software developer debugged the application before releasing it to the public.</w:t>
+      </w:r>
+    </w:p>
+    <w:p>
+      <w:pPr>
+        <w:rPr>
+          <w:lang w:val="en-US"/>
+        </w:rPr>
+      </w:pPr>
+      <w:r>
+        <w:rPr>
+          <w:lang w:val="en-US"/>
+        </w:rPr>
+        <w:t>2. She encrypted the sensitive data before transferring it over the network.</w:t>
+      </w:r>
+    </w:p>
+    <w:p>
+      <w:pPr>
+        <w:rPr>
+          <w:lang w:val="en-US"/>
+        </w:rPr>
+      </w:pPr>
+      <w:r>
+        <w:rPr>
+          <w:lang w:val="en-US"/>
+        </w:rPr>
+        <w:t>3. They installed the latest security patch on all company computers last week.</w:t>
+      </w:r>
+    </w:p>
+    <w:p>
+      <w:pPr>
+        <w:rPr>
+          <w:lang w:val="en-US"/>
+        </w:rPr>
+      </w:pPr>
+      <w:r>
+        <w:rPr>
+          <w:lang w:val="en-US"/>
+        </w:rPr>
+        <w:t>4. We updated the operating system on our mobile devices yesterday.</w:t>
       </w:r>
     </w:p>
     <w:sectPr>

</xml_diff>